<commit_message>
Budgetplan, Mail von Ines in Stakeholder, Überschrift einheitlich im Projektvertrag
</commit_message>
<xml_diff>
--- a/PM/622_Pflichtenheft/221003_Pflichtenheft.docx
+++ b/PM/622_Pflichtenheft/221003_Pflichtenheft.docx
@@ -4,7 +4,7 @@
   <w:body>
     <w:p>
       <w:pPr>
-        <w:pStyle w:val="Title"/>
+        <w:pStyle w:val="Titel"/>
         <w:pBdr>
           <w:top w:val="nil"/>
           <w:left w:val="nil"/>
@@ -28,12 +28,12 @@
           <w:szCs w:val="48"/>
           <w:lang w:val="de-DE"/>
         </w:rPr>
-        <w:t>Pflichtenheft Zwei-Gelenk-Roboter</w:t>
+        <w:t>Pflichtenheft</w:t>
       </w:r>
     </w:p>
     <w:p>
       <w:pPr>
-        <w:pStyle w:val="Title"/>
+        <w:pStyle w:val="Titel"/>
         <w:pBdr>
           <w:top w:val="nil"/>
           <w:left w:val="nil"/>
@@ -44,17 +44,72 @@
         <w:rPr>
           <w:b/>
           <w:bCs/>
-          <w:sz w:val="28"/>
-          <w:szCs w:val="32"/>
-          <w:lang w:val="de-DE"/>
-        </w:rPr>
-      </w:pPr>
+          <w:sz w:val="44"/>
+          <w:szCs w:val="48"/>
+          <w:lang w:val="de-DE"/>
+        </w:rPr>
+      </w:pPr>
+      <w:r>
+        <w:rPr>
+          <w:b/>
+          <w:bCs/>
+          <w:sz w:val="44"/>
+          <w:szCs w:val="48"/>
+          <w:lang w:val="de-DE"/>
+        </w:rPr>
+        <w:t xml:space="preserve">Projekt </w:t>
+      </w:r>
+      <w:r>
+        <w:rPr>
+          <w:b/>
+          <w:bCs/>
+          <w:sz w:val="44"/>
+          <w:szCs w:val="48"/>
+          <w:lang w:val="de-DE"/>
+        </w:rPr>
+        <w:t>Zwei-Gelenk-Roboter</w:t>
+      </w:r>
       <w:bookmarkStart w:id="0" w:name="_ge1mjihjofy9" w:colFirst="0" w:colLast="0"/>
       <w:bookmarkEnd w:id="0"/>
     </w:p>
     <w:p>
       <w:pPr>
-        <w:pStyle w:val="Subtitle"/>
+        <w:rPr>
+          <w:lang w:val="de-DE" w:eastAsia="de-DE"/>
+        </w:rPr>
+      </w:pPr>
+    </w:p>
+    <w:p>
+      <w:pPr>
+        <w:rPr>
+          <w:lang w:val="de-DE" w:eastAsia="de-DE"/>
+        </w:rPr>
+      </w:pPr>
+    </w:p>
+    <w:p>
+      <w:pPr>
+        <w:rPr>
+          <w:lang w:val="de-DE" w:eastAsia="de-DE"/>
+        </w:rPr>
+      </w:pPr>
+    </w:p>
+    <w:p>
+      <w:pPr>
+        <w:rPr>
+          <w:lang w:val="de-DE" w:eastAsia="de-DE"/>
+        </w:rPr>
+      </w:pPr>
+    </w:p>
+    <w:p>
+      <w:pPr>
+        <w:rPr>
+          <w:lang w:val="de-DE" w:eastAsia="de-DE"/>
+        </w:rPr>
+      </w:pPr>
+    </w:p>
+    <w:p>
+      <w:pPr>
+        <w:pStyle w:val="Untertitel"/>
         <w:pBdr>
           <w:top w:val="nil"/>
           <w:left w:val="nil"/>
@@ -74,7 +129,7 @@
     </w:p>
     <w:p>
       <w:pPr>
-        <w:pStyle w:val="Subtitle"/>
+        <w:pStyle w:val="Untertitel"/>
         <w:pBdr>
           <w:top w:val="nil"/>
           <w:left w:val="nil"/>
@@ -115,17 +170,7 @@
     </w:p>
     <w:p>
       <w:pPr>
-        <w:pStyle w:val="Heading1"/>
-        <w:pBdr>
-          <w:top w:val="nil"/>
-          <w:left w:val="nil"/>
-          <w:bottom w:val="nil"/>
-          <w:right w:val="nil"/>
-          <w:between w:val="nil"/>
-        </w:pBdr>
-        <w:spacing w:before="2160"/>
-        <w:rPr>
-          <w:bCs/>
+        <w:rPr>
           <w:lang w:val="de-DE"/>
         </w:rPr>
       </w:pPr>
@@ -141,13 +186,6 @@
     </w:p>
     <w:p>
       <w:pPr>
-        <w:rPr>
-          <w:lang w:val="de-DE"/>
-        </w:rPr>
-      </w:pPr>
-    </w:p>
-    <w:p>
-      <w:pPr>
         <w:jc w:val="center"/>
         <w:rPr>
           <w:lang w:val="de-DE"/>
@@ -157,7 +195,19 @@
         <w:rPr>
           <w:lang w:val="de-DE"/>
         </w:rPr>
-        <w:t>03.11.2022</w:t>
+        <w:t>25</w:t>
+      </w:r>
+      <w:r>
+        <w:rPr>
+          <w:lang w:val="de-DE"/>
+        </w:rPr>
+        <w:t>.10</w:t>
+      </w:r>
+      <w:r>
+        <w:rPr>
+          <w:lang w:val="de-DE"/>
+        </w:rPr>
+        <w:t>.2022</w:t>
       </w:r>
     </w:p>
     <w:p>
@@ -205,13 +255,6 @@
         </w:rPr>
         <w:t>reigegeben</w:t>
       </w:r>
-    </w:p>
-    <w:p>
-      <w:pPr>
-        <w:rPr>
-          <w:lang w:val="de-DE"/>
-        </w:rPr>
-      </w:pPr>
     </w:p>
     <w:p>
       <w:pPr>
@@ -373,7 +416,29 @@
           <w:szCs w:val="32"/>
           <w:lang w:val="it-IT"/>
         </w:rPr>
-        <w:t xml:space="preserve"> (210258), Mattis Ritter (210265</w:t>
+        <w:t xml:space="preserve"> (210258), </w:t>
+      </w:r>
+      <w:proofErr w:type="spellStart"/>
+      <w:r>
+        <w:rPr>
+          <w:b/>
+          <w:bCs/>
+          <w:sz w:val="28"/>
+          <w:szCs w:val="32"/>
+          <w:lang w:val="it-IT"/>
+        </w:rPr>
+        <w:t>Mattis</w:t>
+      </w:r>
+      <w:proofErr w:type="spellEnd"/>
+      <w:r>
+        <w:rPr>
+          <w:b/>
+          <w:bCs/>
+          <w:sz w:val="28"/>
+          <w:szCs w:val="32"/>
+          <w:lang w:val="it-IT"/>
+        </w:rPr>
+        <w:t xml:space="preserve"> Ritter (210265</w:t>
       </w:r>
       <w:r>
         <w:rPr>
@@ -410,7 +475,7 @@
       <w:sdtContent>
         <w:p>
           <w:pPr>
-            <w:pStyle w:val="TOCHeading"/>
+            <w:pStyle w:val="Inhaltsverzeichnisberschrift"/>
           </w:pPr>
           <w:r>
             <w:t>Inhaltsverzeichnis</w:t>
@@ -418,7 +483,7 @@
         </w:p>
         <w:p>
           <w:pPr>
-            <w:pStyle w:val="TOC2"/>
+            <w:pStyle w:val="Verzeichnis2"/>
             <w:tabs>
               <w:tab w:val="right" w:leader="dot" w:pos="9062"/>
             </w:tabs>
@@ -506,7 +571,7 @@
         </w:p>
         <w:p>
           <w:pPr>
-            <w:pStyle w:val="TOC2"/>
+            <w:pStyle w:val="Verzeichnis2"/>
             <w:tabs>
               <w:tab w:val="right" w:leader="dot" w:pos="9062"/>
             </w:tabs>
@@ -576,7 +641,7 @@
         </w:p>
         <w:p>
           <w:pPr>
-            <w:pStyle w:val="TOC1"/>
+            <w:pStyle w:val="Verzeichnis1"/>
             <w:tabs>
               <w:tab w:val="left" w:pos="440"/>
               <w:tab w:val="right" w:leader="dot" w:pos="9062"/>
@@ -662,7 +727,7 @@
         </w:p>
         <w:p>
           <w:pPr>
-            <w:pStyle w:val="TOC1"/>
+            <w:pStyle w:val="Verzeichnis1"/>
             <w:tabs>
               <w:tab w:val="left" w:pos="440"/>
               <w:tab w:val="right" w:leader="dot" w:pos="9062"/>
@@ -748,7 +813,7 @@
         </w:p>
         <w:p>
           <w:pPr>
-            <w:pStyle w:val="TOC2"/>
+            <w:pStyle w:val="Verzeichnis2"/>
             <w:tabs>
               <w:tab w:val="left" w:pos="660"/>
               <w:tab w:val="right" w:leader="dot" w:pos="9062"/>
@@ -834,7 +899,7 @@
         </w:p>
         <w:p>
           <w:pPr>
-            <w:pStyle w:val="TOC2"/>
+            <w:pStyle w:val="Verzeichnis2"/>
             <w:tabs>
               <w:tab w:val="left" w:pos="660"/>
               <w:tab w:val="right" w:leader="dot" w:pos="9062"/>
@@ -920,7 +985,7 @@
         </w:p>
         <w:p>
           <w:pPr>
-            <w:pStyle w:val="TOC2"/>
+            <w:pStyle w:val="Verzeichnis2"/>
             <w:tabs>
               <w:tab w:val="left" w:pos="660"/>
               <w:tab w:val="right" w:leader="dot" w:pos="9062"/>
@@ -1006,7 +1071,7 @@
         </w:p>
         <w:p>
           <w:pPr>
-            <w:pStyle w:val="TOC1"/>
+            <w:pStyle w:val="Verzeichnis1"/>
             <w:tabs>
               <w:tab w:val="left" w:pos="440"/>
               <w:tab w:val="right" w:leader="dot" w:pos="9062"/>
@@ -1092,7 +1157,7 @@
         </w:p>
         <w:p>
           <w:pPr>
-            <w:pStyle w:val="TOC2"/>
+            <w:pStyle w:val="Verzeichnis2"/>
             <w:tabs>
               <w:tab w:val="left" w:pos="660"/>
               <w:tab w:val="right" w:leader="dot" w:pos="9062"/>
@@ -1178,7 +1243,7 @@
         </w:p>
         <w:p>
           <w:pPr>
-            <w:pStyle w:val="TOC2"/>
+            <w:pStyle w:val="Verzeichnis2"/>
             <w:tabs>
               <w:tab w:val="left" w:pos="660"/>
               <w:tab w:val="right" w:leader="dot" w:pos="9062"/>
@@ -1301,7 +1366,7 @@
     </w:p>
     <w:p>
       <w:pPr>
-        <w:pStyle w:val="Heading2"/>
+        <w:pStyle w:val="berschrift2"/>
         <w:rPr>
           <w:lang w:val="de-DE"/>
         </w:rPr>
@@ -1318,7 +1383,7 @@
     </w:p>
     <w:tbl>
       <w:tblPr>
-        <w:tblStyle w:val="TableGrid"/>
+        <w:tblStyle w:val="Tabellenraster"/>
         <w:tblW w:w="0" w:type="auto"/>
         <w:tblLook w:val="04A0" w:firstRow="1" w:lastRow="0" w:firstColumn="1" w:lastColumn="0" w:noHBand="0" w:noVBand="1"/>
       </w:tblPr>
@@ -1533,7 +1598,7 @@
     </w:tbl>
     <w:p>
       <w:pPr>
-        <w:pStyle w:val="Heading2"/>
+        <w:pStyle w:val="berschrift2"/>
         <w:rPr>
           <w:lang w:val="de-DE"/>
         </w:rPr>
@@ -1541,7 +1606,7 @@
     </w:p>
     <w:p>
       <w:pPr>
-        <w:pStyle w:val="Heading2"/>
+        <w:pStyle w:val="berschrift2"/>
         <w:rPr>
           <w:lang w:val="de-DE"/>
         </w:rPr>
@@ -1557,7 +1622,7 @@
     </w:p>
     <w:tbl>
       <w:tblPr>
-        <w:tblStyle w:val="TableGrid"/>
+        <w:tblStyle w:val="Tabellenraster"/>
         <w:tblW w:w="0" w:type="auto"/>
         <w:tblLook w:val="04A0" w:firstRow="1" w:lastRow="0" w:firstColumn="1" w:lastColumn="0" w:noHBand="0" w:noVBand="1"/>
       </w:tblPr>
@@ -1663,7 +1728,7 @@
     </w:p>
     <w:p>
       <w:pPr>
-        <w:pStyle w:val="Heading1"/>
+        <w:pStyle w:val="berschrift1"/>
         <w:numPr>
           <w:ilvl w:val="0"/>
           <w:numId w:val="4"/>
@@ -1739,7 +1804,7 @@
     </w:p>
     <w:p>
       <w:pPr>
-        <w:pStyle w:val="Heading1"/>
+        <w:pStyle w:val="berschrift1"/>
         <w:numPr>
           <w:ilvl w:val="0"/>
           <w:numId w:val="4"/>
@@ -1759,7 +1824,7 @@
     </w:p>
     <w:p>
       <w:pPr>
-        <w:pStyle w:val="Heading2"/>
+        <w:pStyle w:val="berschrift2"/>
         <w:numPr>
           <w:ilvl w:val="0"/>
           <w:numId w:val="5"/>
@@ -1950,7 +2015,7 @@
     </w:p>
     <w:p>
       <w:pPr>
-        <w:pStyle w:val="Heading2"/>
+        <w:pStyle w:val="berschrift2"/>
         <w:numPr>
           <w:ilvl w:val="0"/>
           <w:numId w:val="5"/>
@@ -2007,7 +2072,7 @@
     </w:p>
     <w:p>
       <w:pPr>
-        <w:pStyle w:val="Heading2"/>
+        <w:pStyle w:val="berschrift2"/>
         <w:numPr>
           <w:ilvl w:val="0"/>
           <w:numId w:val="5"/>
@@ -2066,7 +2131,7 @@
     </w:p>
     <w:p>
       <w:pPr>
-        <w:pStyle w:val="Heading1"/>
+        <w:pStyle w:val="berschrift1"/>
         <w:numPr>
           <w:ilvl w:val="0"/>
           <w:numId w:val="4"/>
@@ -2093,7 +2158,7 @@
     </w:p>
     <w:tbl>
       <w:tblPr>
-        <w:tblStyle w:val="GridTable1Light"/>
+        <w:tblStyle w:val="Gitternetztabelle1hell"/>
         <w:tblW w:w="9067" w:type="dxa"/>
         <w:tblLook w:val="04A0" w:firstRow="1" w:lastRow="0" w:firstColumn="1" w:lastColumn="0" w:noHBand="0" w:noVBand="1"/>
       </w:tblPr>
@@ -2339,8 +2404,16 @@
               <w:rPr>
                 <w:lang w:val="de-DE"/>
               </w:rPr>
-              <w:t>rden, dass die Massenmatrix invertierbar ist</w:t>
-            </w:r>
+              <w:t xml:space="preserve">rden, dass die Massenmatrix invertierbar </w:t>
+            </w:r>
+            <w:proofErr w:type="gramStart"/>
+            <w:r>
+              <w:rPr>
+                <w:lang w:val="de-DE"/>
+              </w:rPr>
+              <w:t>ist</w:t>
+            </w:r>
+            <w:proofErr w:type="gramEnd"/>
           </w:p>
         </w:tc>
         <w:tc>
@@ -3255,8 +3328,16 @@
               <w:rPr>
                 <w:lang w:val="de-DE"/>
               </w:rPr>
-              <w:t>1-3 erstellten Aufschriebe</w:t>
-            </w:r>
+              <w:t xml:space="preserve">1-3 erstellten </w:t>
+            </w:r>
+            <w:proofErr w:type="gramStart"/>
+            <w:r>
+              <w:rPr>
+                <w:lang w:val="de-DE"/>
+              </w:rPr>
+              <w:t>Aufschriebe</w:t>
+            </w:r>
+            <w:proofErr w:type="gramEnd"/>
           </w:p>
         </w:tc>
         <w:tc>
@@ -5266,8 +5347,16 @@
               <w:rPr>
                 <w:lang w:val="de-DE"/>
               </w:rPr>
-              <w:t>Abgabe eine Dokumentation in PDF Format</w:t>
-            </w:r>
+              <w:t xml:space="preserve">Abgabe eine Dokumentation in </w:t>
+            </w:r>
+            <w:proofErr w:type="gramStart"/>
+            <w:r>
+              <w:rPr>
+                <w:lang w:val="de-DE"/>
+              </w:rPr>
+              <w:t>PDF Format</w:t>
+            </w:r>
+            <w:proofErr w:type="gramEnd"/>
           </w:p>
         </w:tc>
         <w:tc>
@@ -6270,7 +6359,7 @@
     </w:p>
     <w:tbl>
       <w:tblPr>
-        <w:tblStyle w:val="GridTable1Light"/>
+        <w:tblStyle w:val="Gitternetztabelle1hell"/>
         <w:tblpPr w:leftFromText="180" w:rightFromText="180" w:vertAnchor="text" w:horzAnchor="margin" w:tblpY="419"/>
         <w:tblW w:w="9067" w:type="dxa"/>
         <w:tblLook w:val="04A0" w:firstRow="1" w:lastRow="0" w:firstColumn="1" w:lastColumn="0" w:noHBand="0" w:noVBand="1"/>
@@ -7327,7 +7416,7 @@
     </w:tbl>
     <w:p>
       <w:pPr>
-        <w:pStyle w:val="Heading2"/>
+        <w:pStyle w:val="berschrift2"/>
         <w:numPr>
           <w:ilvl w:val="0"/>
           <w:numId w:val="6"/>
@@ -7360,7 +7449,7 @@
     </w:p>
     <w:p>
       <w:pPr>
-        <w:pStyle w:val="Heading2"/>
+        <w:pStyle w:val="berschrift2"/>
         <w:numPr>
           <w:ilvl w:val="0"/>
           <w:numId w:val="6"/>
@@ -7380,7 +7469,7 @@
     </w:p>
     <w:tbl>
       <w:tblPr>
-        <w:tblStyle w:val="GridTable1Light"/>
+        <w:tblStyle w:val="Gitternetztabelle1hell"/>
         <w:tblpPr w:leftFromText="180" w:rightFromText="180" w:vertAnchor="text" w:horzAnchor="margin" w:tblpY="94"/>
         <w:tblW w:w="9067" w:type="dxa"/>
         <w:tblLook w:val="04A0" w:firstRow="1" w:lastRow="0" w:firstColumn="1" w:lastColumn="0" w:noHBand="0" w:noVBand="1"/>
@@ -7649,7 +7738,21 @@
               <w:rPr>
                 <w:lang w:val="de-DE"/>
               </w:rPr>
-              <w:t>Alle Rechner werden vor Nutzung kontrolliert, dass richtige Version erstellt wurde</w:t>
+              <w:t xml:space="preserve">Alle Rechner werden vor Nutzung kontrolliert, dass richtige Version </w:t>
+            </w:r>
+            <w:proofErr w:type="gramStart"/>
+            <w:r>
+              <w:rPr>
+                <w:lang w:val="de-DE"/>
+              </w:rPr>
+              <w:t>erstellt</w:t>
+            </w:r>
+            <w:proofErr w:type="gramEnd"/>
+            <w:r>
+              <w:rPr>
+                <w:lang w:val="de-DE"/>
+              </w:rPr>
+              <w:t xml:space="preserve"> wurde</w:t>
             </w:r>
           </w:p>
         </w:tc>
@@ -8211,7 +8314,7 @@
     </w:p>
     <w:tbl>
       <w:tblPr>
-        <w:tblStyle w:val="TableGrid"/>
+        <w:tblStyle w:val="Tabellenraster"/>
         <w:tblW w:w="0" w:type="auto"/>
         <w:tblBorders>
           <w:top w:val="none" w:sz="0" w:space="0" w:color="auto"/>
@@ -8356,7 +8459,7 @@
     <w:sdtContent>
       <w:p>
         <w:pPr>
-          <w:pStyle w:val="Footer"/>
+          <w:pStyle w:val="Fuzeile"/>
           <w:jc w:val="center"/>
         </w:pPr>
       </w:p>
@@ -8364,7 +8467,7 @@
   </w:sdt>
   <w:p>
     <w:pPr>
-      <w:pStyle w:val="Footer"/>
+      <w:pStyle w:val="Fuzeile"/>
     </w:pPr>
   </w:p>
 </w:ftr>
@@ -8383,7 +8486,7 @@
     <w:sdtContent>
       <w:p>
         <w:pPr>
-          <w:pStyle w:val="Footer"/>
+          <w:pStyle w:val="Fuzeile"/>
           <w:jc w:val="center"/>
         </w:pPr>
         <w:r>
@@ -8409,7 +8512,7 @@
   </w:sdt>
   <w:p>
     <w:pPr>
-      <w:pStyle w:val="Footer"/>
+      <w:pStyle w:val="Fuzeile"/>
     </w:pPr>
   </w:p>
 </w:ftr>
@@ -8444,7 +8547,7 @@
 <w:hdr xmlns:wpc="http://schemas.microsoft.com/office/word/2010/wordprocessingCanvas" xmlns:cx="http://schemas.microsoft.com/office/drawing/2014/chartex" xmlns:cx1="http://schemas.microsoft.com/office/drawing/2015/9/8/chartex" xmlns:cx2="http://schemas.microsoft.com/office/drawing/2015/10/21/chartex" xmlns:cx3="http://schemas.microsoft.com/office/drawing/2016/5/9/chartex" xmlns:cx4="http://schemas.microsoft.com/office/drawing/2016/5/10/chartex" xmlns:cx5="http://schemas.microsoft.com/office/drawing/2016/5/11/chartex" xmlns:cx6="http://schemas.microsoft.com/office/drawing/2016/5/12/chartex" xmlns:cx7="http://schemas.microsoft.com/office/drawing/2016/5/13/chartex" xmlns:cx8="http://schemas.microsoft.com/office/drawing/2016/5/14/chartex" xmlns:mc="http://schemas.openxmlformats.org/markup-compatibility/2006" xmlns:aink="http://schemas.microsoft.com/office/drawing/2016/ink" xmlns:am3d="http://schemas.microsoft.com/office/drawing/2017/model3d" xmlns:o="urn:schemas-microsoft-com:office:office" xmlns:oel="http://schemas.microsoft.com/office/2019/extlst" xmlns:r="http://schemas.openxmlformats.org/officeDocument/2006/relationships" xmlns:m="http://schemas.openxmlformats.org/officeDocument/2006/math" xmlns:v="urn:schemas-microsoft-com:vml" xmlns:wp14="http://schemas.microsoft.com/office/word/2010/wordprocessingDrawing" xmlns:wp="http://schemas.openxmlformats.org/drawingml/2006/wordprocessingDrawing" xmlns:w10="urn:schemas-microsoft-com:office:word" xmlns:w="http://schemas.openxmlformats.org/wordprocessingml/2006/main" xmlns:w14="http://schemas.microsoft.com/office/word/2010/wordml" xmlns:w15="http://schemas.microsoft.com/office/word/2012/wordml" xmlns:w16cex="http://schemas.microsoft.com/office/word/2018/wordml/cex" xmlns:w16cid="http://schemas.microsoft.com/office/word/2016/wordml/cid" xmlns:w16="http://schemas.microsoft.com/office/word/2018/wordml" xmlns:w16sdtdh="http://schemas.microsoft.com/office/word/2020/wordml/sdtdatahash" xmlns:w16se="http://schemas.microsoft.com/office/word/2015/wordml/symex" xmlns:wpg="http://schemas.microsoft.com/office/word/2010/wordprocessingGroup" xmlns:wpi="http://schemas.microsoft.com/office/word/2010/wordprocessingInk" xmlns:wne="http://schemas.microsoft.com/office/word/2006/wordml" xmlns:wps="http://schemas.microsoft.com/office/word/2010/wordprocessingShape" mc:Ignorable="w14 w15 w16se w16cid w16 w16cex w16sdtdh wp14">
   <w:tbl>
     <w:tblPr>
-      <w:tblStyle w:val="TableGrid"/>
+      <w:tblStyle w:val="Tabellenraster"/>
       <w:tblW w:w="0" w:type="auto"/>
       <w:tblBorders>
         <w:top w:val="none" w:sz="0" w:space="0" w:color="auto"/>
@@ -8472,7 +8575,7 @@
         </w:tcPr>
         <w:p>
           <w:pPr>
-            <w:pStyle w:val="Header"/>
+            <w:pStyle w:val="Kopfzeile"/>
             <w:jc w:val="left"/>
             <w:rPr>
               <w:lang w:val="de-DE"/>
@@ -8487,7 +8590,7 @@
         </w:tcPr>
         <w:p>
           <w:pPr>
-            <w:pStyle w:val="Header"/>
+            <w:pStyle w:val="Kopfzeile"/>
             <w:jc w:val="center"/>
             <w:rPr>
               <w:lang w:val="de-DE"/>
@@ -8501,7 +8604,7 @@
         </w:tcPr>
         <w:p>
           <w:pPr>
-            <w:pStyle w:val="Header"/>
+            <w:pStyle w:val="Kopfzeile"/>
             <w:jc w:val="right"/>
           </w:pPr>
         </w:p>
@@ -8510,7 +8613,7 @@
   </w:tbl>
   <w:p>
     <w:pPr>
-      <w:pStyle w:val="Header"/>
+      <w:pStyle w:val="Kopfzeile"/>
     </w:pPr>
   </w:p>
 </w:hdr>
@@ -8520,7 +8623,7 @@
 <w:hdr xmlns:wpc="http://schemas.microsoft.com/office/word/2010/wordprocessingCanvas" xmlns:cx="http://schemas.microsoft.com/office/drawing/2014/chartex" xmlns:cx1="http://schemas.microsoft.com/office/drawing/2015/9/8/chartex" xmlns:cx2="http://schemas.microsoft.com/office/drawing/2015/10/21/chartex" xmlns:cx3="http://schemas.microsoft.com/office/drawing/2016/5/9/chartex" xmlns:cx4="http://schemas.microsoft.com/office/drawing/2016/5/10/chartex" xmlns:cx5="http://schemas.microsoft.com/office/drawing/2016/5/11/chartex" xmlns:cx6="http://schemas.microsoft.com/office/drawing/2016/5/12/chartex" xmlns:cx7="http://schemas.microsoft.com/office/drawing/2016/5/13/chartex" xmlns:cx8="http://schemas.microsoft.com/office/drawing/2016/5/14/chartex" xmlns:mc="http://schemas.openxmlformats.org/markup-compatibility/2006" xmlns:aink="http://schemas.microsoft.com/office/drawing/2016/ink" xmlns:am3d="http://schemas.microsoft.com/office/drawing/2017/model3d" xmlns:o="urn:schemas-microsoft-com:office:office" xmlns:oel="http://schemas.microsoft.com/office/2019/extlst" xmlns:r="http://schemas.openxmlformats.org/officeDocument/2006/relationships" xmlns:m="http://schemas.openxmlformats.org/officeDocument/2006/math" xmlns:v="urn:schemas-microsoft-com:vml" xmlns:wp14="http://schemas.microsoft.com/office/word/2010/wordprocessingDrawing" xmlns:wp="http://schemas.openxmlformats.org/drawingml/2006/wordprocessingDrawing" xmlns:w10="urn:schemas-microsoft-com:office:word" xmlns:w="http://schemas.openxmlformats.org/wordprocessingml/2006/main" xmlns:w14="http://schemas.microsoft.com/office/word/2010/wordml" xmlns:w15="http://schemas.microsoft.com/office/word/2012/wordml" xmlns:w16cex="http://schemas.microsoft.com/office/word/2018/wordml/cex" xmlns:w16cid="http://schemas.microsoft.com/office/word/2016/wordml/cid" xmlns:w16="http://schemas.microsoft.com/office/word/2018/wordml" xmlns:w16sdtdh="http://schemas.microsoft.com/office/word/2020/wordml/sdtdatahash" xmlns:w16se="http://schemas.microsoft.com/office/word/2015/wordml/symex" xmlns:wpg="http://schemas.microsoft.com/office/word/2010/wordprocessingGroup" xmlns:wpi="http://schemas.microsoft.com/office/word/2010/wordprocessingInk" xmlns:wne="http://schemas.microsoft.com/office/word/2006/wordml" xmlns:wps="http://schemas.microsoft.com/office/word/2010/wordprocessingShape" mc:Ignorable="w14 w15 w16se w16cid w16 w16cex w16sdtdh wp14">
   <w:tbl>
     <w:tblPr>
-      <w:tblStyle w:val="TableGrid"/>
+      <w:tblStyle w:val="Tabellenraster"/>
       <w:tblW w:w="0" w:type="auto"/>
       <w:tblBorders>
         <w:top w:val="none" w:sz="0" w:space="0" w:color="auto"/>
@@ -8548,7 +8651,7 @@
         </w:tcPr>
         <w:p>
           <w:pPr>
-            <w:pStyle w:val="Header"/>
+            <w:pStyle w:val="Kopfzeile"/>
             <w:jc w:val="left"/>
             <w:rPr>
               <w:lang w:val="de-DE"/>
@@ -8569,7 +8672,7 @@
         </w:tcPr>
         <w:p>
           <w:pPr>
-            <w:pStyle w:val="Header"/>
+            <w:pStyle w:val="Kopfzeile"/>
             <w:jc w:val="center"/>
             <w:rPr>
               <w:lang w:val="de-DE"/>
@@ -8589,7 +8692,7 @@
         </w:tcPr>
         <w:p>
           <w:pPr>
-            <w:pStyle w:val="Header"/>
+            <w:pStyle w:val="Kopfzeile"/>
             <w:jc w:val="right"/>
           </w:pPr>
           <w:r>
@@ -8651,7 +8754,7 @@
   </w:tbl>
   <w:p>
     <w:pPr>
-      <w:pStyle w:val="Header"/>
+      <w:pStyle w:val="Kopfzeile"/>
     </w:pPr>
   </w:p>
 </w:hdr>
@@ -10333,7 +10436,7 @@
     <w:lsdException w:name="Unresolved Mention" w:semiHidden="1" w:unhideWhenUsed="1"/>
     <w:lsdException w:name="Smart Link" w:semiHidden="1" w:unhideWhenUsed="1"/>
   </w:latentStyles>
-  <w:style w:type="paragraph" w:default="1" w:styleId="Normal">
+  <w:style w:type="paragraph" w:default="1" w:styleId="Standard">
     <w:name w:val="Normal"/>
     <w:qFormat/>
     <w:rsid w:val="00DC10B0"/>
@@ -10342,11 +10445,11 @@
       <w:jc w:val="both"/>
     </w:pPr>
   </w:style>
-  <w:style w:type="paragraph" w:styleId="Heading1">
+  <w:style w:type="paragraph" w:styleId="berschrift1">
     <w:name w:val="heading 1"/>
-    <w:basedOn w:val="Normal"/>
-    <w:next w:val="Normal"/>
-    <w:link w:val="Heading1Char"/>
+    <w:basedOn w:val="Standard"/>
+    <w:next w:val="Standard"/>
+    <w:link w:val="berschrift1Zchn"/>
     <w:uiPriority w:val="9"/>
     <w:qFormat/>
     <w:rsid w:val="004B1FEA"/>
@@ -10364,11 +10467,11 @@
       <w:szCs w:val="32"/>
     </w:rPr>
   </w:style>
-  <w:style w:type="paragraph" w:styleId="Heading2">
+  <w:style w:type="paragraph" w:styleId="berschrift2">
     <w:name w:val="heading 2"/>
-    <w:basedOn w:val="Normal"/>
-    <w:next w:val="Normal"/>
-    <w:link w:val="Heading2Char"/>
+    <w:basedOn w:val="Standard"/>
+    <w:next w:val="Standard"/>
+    <w:link w:val="berschrift2Zchn"/>
     <w:autoRedefine/>
     <w:uiPriority w:val="9"/>
     <w:unhideWhenUsed/>
@@ -10389,11 +10492,11 @@
       <w:szCs w:val="26"/>
     </w:rPr>
   </w:style>
-  <w:style w:type="paragraph" w:styleId="Heading3">
+  <w:style w:type="paragraph" w:styleId="berschrift3">
     <w:name w:val="heading 3"/>
-    <w:basedOn w:val="Normal"/>
-    <w:next w:val="Normal"/>
-    <w:link w:val="Heading3Char"/>
+    <w:basedOn w:val="Standard"/>
+    <w:next w:val="Standard"/>
+    <w:link w:val="berschrift3Zchn"/>
     <w:uiPriority w:val="9"/>
     <w:unhideWhenUsed/>
     <w:qFormat/>
@@ -10414,13 +10517,13 @@
       <w:szCs w:val="24"/>
     </w:rPr>
   </w:style>
-  <w:style w:type="character" w:default="1" w:styleId="DefaultParagraphFont">
+  <w:style w:type="character" w:default="1" w:styleId="Absatz-Standardschriftart">
     <w:name w:val="Default Paragraph Font"/>
     <w:uiPriority w:val="1"/>
     <w:semiHidden/>
     <w:unhideWhenUsed/>
   </w:style>
-  <w:style w:type="table" w:default="1" w:styleId="TableNormal">
+  <w:style w:type="table" w:default="1" w:styleId="NormaleTabelle">
     <w:name w:val="Normal Table"/>
     <w:uiPriority w:val="99"/>
     <w:semiHidden/>
@@ -10435,16 +10538,16 @@
       </w:tblCellMar>
     </w:tblPr>
   </w:style>
-  <w:style w:type="numbering" w:default="1" w:styleId="NoList">
+  <w:style w:type="numbering" w:default="1" w:styleId="KeineListe">
     <w:name w:val="No List"/>
     <w:uiPriority w:val="99"/>
     <w:semiHidden/>
     <w:unhideWhenUsed/>
   </w:style>
-  <w:style w:type="paragraph" w:styleId="FootnoteText">
+  <w:style w:type="paragraph" w:styleId="Funotentext">
     <w:name w:val="footnote text"/>
-    <w:basedOn w:val="Normal"/>
-    <w:link w:val="FootnoteTextChar"/>
+    <w:basedOn w:val="Standard"/>
+    <w:link w:val="FunotentextZchn"/>
     <w:uiPriority w:val="99"/>
     <w:semiHidden/>
     <w:unhideWhenUsed/>
@@ -10457,10 +10560,10 @@
       <w:szCs w:val="20"/>
     </w:rPr>
   </w:style>
-  <w:style w:type="character" w:customStyle="1" w:styleId="FootnoteTextChar">
-    <w:name w:val="Footnote Text Char"/>
-    <w:basedOn w:val="DefaultParagraphFont"/>
-    <w:link w:val="FootnoteText"/>
+  <w:style w:type="character" w:customStyle="1" w:styleId="FunotentextZchn">
+    <w:name w:val="Fußnotentext Zchn"/>
+    <w:basedOn w:val="Absatz-Standardschriftart"/>
+    <w:link w:val="Funotentext"/>
     <w:uiPriority w:val="99"/>
     <w:semiHidden/>
     <w:rsid w:val="003C01FE"/>
@@ -10470,9 +10573,9 @@
       <w:lang w:val="de-DE"/>
     </w:rPr>
   </w:style>
-  <w:style w:type="character" w:styleId="FootnoteReference">
+  <w:style w:type="character" w:styleId="Funotenzeichen">
     <w:name w:val="footnote reference"/>
-    <w:basedOn w:val="DefaultParagraphFont"/>
+    <w:basedOn w:val="Absatz-Standardschriftart"/>
     <w:uiPriority w:val="99"/>
     <w:semiHidden/>
     <w:unhideWhenUsed/>
@@ -10481,10 +10584,10 @@
       <w:vertAlign w:val="superscript"/>
     </w:rPr>
   </w:style>
-  <w:style w:type="paragraph" w:styleId="Footer">
+  <w:style w:type="paragraph" w:styleId="Fuzeile">
     <w:name w:val="footer"/>
-    <w:basedOn w:val="Normal"/>
-    <w:link w:val="FooterChar"/>
+    <w:basedOn w:val="Standard"/>
+    <w:link w:val="FuzeileZchn"/>
     <w:uiPriority w:val="99"/>
     <w:unhideWhenUsed/>
     <w:rsid w:val="003C01FE"/>
@@ -10496,10 +10599,10 @@
       <w:spacing w:after="0"/>
     </w:pPr>
   </w:style>
-  <w:style w:type="character" w:customStyle="1" w:styleId="FooterChar">
-    <w:name w:val="Footer Char"/>
-    <w:basedOn w:val="DefaultParagraphFont"/>
-    <w:link w:val="Footer"/>
+  <w:style w:type="character" w:customStyle="1" w:styleId="FuzeileZchn">
+    <w:name w:val="Fußzeile Zchn"/>
+    <w:basedOn w:val="Absatz-Standardschriftart"/>
+    <w:link w:val="Fuzeile"/>
     <w:uiPriority w:val="99"/>
     <w:rsid w:val="003C01FE"/>
     <w:rPr>
@@ -10508,7 +10611,7 @@
   </w:style>
   <w:style w:type="character" w:styleId="Hyperlink">
     <w:name w:val="Hyperlink"/>
-    <w:basedOn w:val="DefaultParagraphFont"/>
+    <w:basedOn w:val="Absatz-Standardschriftart"/>
     <w:uiPriority w:val="99"/>
     <w:unhideWhenUsed/>
     <w:rsid w:val="003C01FE"/>
@@ -10517,10 +10620,10 @@
       <w:u w:val="single"/>
     </w:rPr>
   </w:style>
-  <w:style w:type="paragraph" w:styleId="Header">
+  <w:style w:type="paragraph" w:styleId="Kopfzeile">
     <w:name w:val="header"/>
-    <w:basedOn w:val="Normal"/>
-    <w:link w:val="HeaderChar"/>
+    <w:basedOn w:val="Standard"/>
+    <w:link w:val="KopfzeileZchn"/>
     <w:uiPriority w:val="99"/>
     <w:unhideWhenUsed/>
     <w:rsid w:val="003C01FE"/>
@@ -10532,19 +10635,19 @@
       <w:spacing w:after="0"/>
     </w:pPr>
   </w:style>
-  <w:style w:type="character" w:customStyle="1" w:styleId="HeaderChar">
-    <w:name w:val="Header Char"/>
-    <w:basedOn w:val="DefaultParagraphFont"/>
-    <w:link w:val="Header"/>
+  <w:style w:type="character" w:customStyle="1" w:styleId="KopfzeileZchn">
+    <w:name w:val="Kopfzeile Zchn"/>
+    <w:basedOn w:val="Absatz-Standardschriftart"/>
+    <w:link w:val="Kopfzeile"/>
     <w:uiPriority w:val="99"/>
     <w:rsid w:val="003C01FE"/>
     <w:rPr>
       <w:lang w:val="de-DE"/>
     </w:rPr>
   </w:style>
-  <w:style w:type="paragraph" w:styleId="ListParagraph">
+  <w:style w:type="paragraph" w:styleId="Listenabsatz">
     <w:name w:val="List Paragraph"/>
-    <w:basedOn w:val="Normal"/>
+    <w:basedOn w:val="Standard"/>
     <w:uiPriority w:val="34"/>
     <w:qFormat/>
     <w:rsid w:val="003C01FE"/>
@@ -10553,9 +10656,9 @@
       <w:contextualSpacing/>
     </w:pPr>
   </w:style>
-  <w:style w:type="character" w:styleId="UnresolvedMention">
+  <w:style w:type="character" w:styleId="NichtaufgelsteErwhnung">
     <w:name w:val="Unresolved Mention"/>
-    <w:basedOn w:val="DefaultParagraphFont"/>
+    <w:basedOn w:val="Absatz-Standardschriftart"/>
     <w:uiPriority w:val="99"/>
     <w:semiHidden/>
     <w:unhideWhenUsed/>
@@ -10565,10 +10668,10 @@
       <w:shd w:val="clear" w:color="auto" w:fill="E1DFDD"/>
     </w:rPr>
   </w:style>
-  <w:style w:type="character" w:customStyle="1" w:styleId="Heading1Char">
-    <w:name w:val="Heading 1 Char"/>
-    <w:basedOn w:val="DefaultParagraphFont"/>
-    <w:link w:val="Heading1"/>
+  <w:style w:type="character" w:customStyle="1" w:styleId="berschrift1Zchn">
+    <w:name w:val="Überschrift 1 Zchn"/>
+    <w:basedOn w:val="Absatz-Standardschriftart"/>
+    <w:link w:val="berschrift1"/>
     <w:uiPriority w:val="9"/>
     <w:rsid w:val="004B1FEA"/>
     <w:rPr>
@@ -10578,10 +10681,10 @@
       <w:szCs w:val="32"/>
     </w:rPr>
   </w:style>
-  <w:style w:type="character" w:customStyle="1" w:styleId="Heading2Char">
-    <w:name w:val="Heading 2 Char"/>
-    <w:basedOn w:val="DefaultParagraphFont"/>
-    <w:link w:val="Heading2"/>
+  <w:style w:type="character" w:customStyle="1" w:styleId="berschrift2Zchn">
+    <w:name w:val="Überschrift 2 Zchn"/>
+    <w:basedOn w:val="Absatz-Standardschriftart"/>
+    <w:link w:val="berschrift2"/>
     <w:uiPriority w:val="9"/>
     <w:rsid w:val="00AC509E"/>
     <w:rPr>
@@ -10592,11 +10695,11 @@
       <w:szCs w:val="26"/>
     </w:rPr>
   </w:style>
-  <w:style w:type="paragraph" w:styleId="Title">
+  <w:style w:type="paragraph" w:styleId="Titel">
     <w:name w:val="Title"/>
-    <w:basedOn w:val="Normal"/>
-    <w:next w:val="Normal"/>
-    <w:link w:val="TitleChar"/>
+    <w:basedOn w:val="Standard"/>
+    <w:next w:val="Standard"/>
+    <w:link w:val="TitelZchn"/>
     <w:uiPriority w:val="10"/>
     <w:qFormat/>
     <w:rsid w:val="003157DE"/>
@@ -10612,10 +10715,10 @@
       <w:lang w:val="de" w:eastAsia="de-DE"/>
     </w:rPr>
   </w:style>
-  <w:style w:type="character" w:customStyle="1" w:styleId="TitleChar">
-    <w:name w:val="Title Char"/>
-    <w:basedOn w:val="DefaultParagraphFont"/>
-    <w:link w:val="Title"/>
+  <w:style w:type="character" w:customStyle="1" w:styleId="TitelZchn">
+    <w:name w:val="Titel Zchn"/>
+    <w:basedOn w:val="Absatz-Standardschriftart"/>
+    <w:link w:val="Titel"/>
     <w:uiPriority w:val="10"/>
     <w:rsid w:val="003157DE"/>
     <w:rPr>
@@ -10624,11 +10727,11 @@
       <w:lang w:val="de" w:eastAsia="de-DE"/>
     </w:rPr>
   </w:style>
-  <w:style w:type="paragraph" w:styleId="Subtitle">
+  <w:style w:type="paragraph" w:styleId="Untertitel">
     <w:name w:val="Subtitle"/>
-    <w:basedOn w:val="Normal"/>
-    <w:next w:val="Normal"/>
-    <w:link w:val="SubtitleChar"/>
+    <w:basedOn w:val="Standard"/>
+    <w:next w:val="Standard"/>
+    <w:link w:val="UntertitelZchn"/>
     <w:uiPriority w:val="11"/>
     <w:qFormat/>
     <w:rsid w:val="003157DE"/>
@@ -10644,10 +10747,10 @@
       <w:lang w:val="de" w:eastAsia="de-DE"/>
     </w:rPr>
   </w:style>
-  <w:style w:type="character" w:customStyle="1" w:styleId="SubtitleChar">
-    <w:name w:val="Subtitle Char"/>
-    <w:basedOn w:val="DefaultParagraphFont"/>
-    <w:link w:val="Subtitle"/>
+  <w:style w:type="character" w:customStyle="1" w:styleId="UntertitelZchn">
+    <w:name w:val="Untertitel Zchn"/>
+    <w:basedOn w:val="Absatz-Standardschriftart"/>
+    <w:link w:val="Untertitel"/>
     <w:uiPriority w:val="11"/>
     <w:rsid w:val="003157DE"/>
     <w:rPr>
@@ -10656,10 +10759,10 @@
       <w:lang w:val="de" w:eastAsia="de-DE"/>
     </w:rPr>
   </w:style>
-  <w:style w:type="character" w:customStyle="1" w:styleId="Heading3Char">
-    <w:name w:val="Heading 3 Char"/>
-    <w:basedOn w:val="DefaultParagraphFont"/>
-    <w:link w:val="Heading3"/>
+  <w:style w:type="character" w:customStyle="1" w:styleId="berschrift3Zchn">
+    <w:name w:val="Überschrift 3 Zchn"/>
+    <w:basedOn w:val="Absatz-Standardschriftart"/>
+    <w:link w:val="berschrift3"/>
     <w:uiPriority w:val="9"/>
     <w:rsid w:val="004B1FEA"/>
     <w:rPr>
@@ -10670,9 +10773,9 @@
       <w:szCs w:val="24"/>
     </w:rPr>
   </w:style>
-  <w:style w:type="table" w:styleId="TableGrid">
+  <w:style w:type="table" w:styleId="Tabellenraster">
     <w:name w:val="Table Grid"/>
-    <w:basedOn w:val="TableNormal"/>
+    <w:basedOn w:val="NormaleTabelle"/>
     <w:uiPriority w:val="39"/>
     <w:rsid w:val="00C078E2"/>
     <w:pPr>
@@ -10689,9 +10792,9 @@
       </w:tblBorders>
     </w:tblPr>
   </w:style>
-  <w:style w:type="table" w:styleId="GridTable1Light">
+  <w:style w:type="table" w:styleId="Gitternetztabelle1hell">
     <w:name w:val="Grid Table 1 Light"/>
-    <w:basedOn w:val="TableNormal"/>
+    <w:basedOn w:val="NormaleTabelle"/>
     <w:uiPriority w:val="46"/>
     <w:rsid w:val="00727521"/>
     <w:pPr>
@@ -10748,13 +10851,13 @@
   </w:style>
   <w:style w:type="character" w:customStyle="1" w:styleId="markedcontent">
     <w:name w:val="markedcontent"/>
-    <w:basedOn w:val="DefaultParagraphFont"/>
+    <w:basedOn w:val="Absatz-Standardschriftart"/>
     <w:rsid w:val="00D713D9"/>
   </w:style>
-  <w:style w:type="paragraph" w:styleId="TOCHeading">
+  <w:style w:type="paragraph" w:styleId="Inhaltsverzeichnisberschrift">
     <w:name w:val="TOC Heading"/>
-    <w:basedOn w:val="Heading1"/>
-    <w:next w:val="Normal"/>
+    <w:basedOn w:val="berschrift1"/>
+    <w:next w:val="Standard"/>
     <w:uiPriority w:val="39"/>
     <w:unhideWhenUsed/>
     <w:qFormat/>
@@ -10770,10 +10873,10 @@
       <w:lang w:val="de-DE" w:eastAsia="de-DE"/>
     </w:rPr>
   </w:style>
-  <w:style w:type="paragraph" w:styleId="TOC2">
+  <w:style w:type="paragraph" w:styleId="Verzeichnis2">
     <w:name w:val="toc 2"/>
-    <w:basedOn w:val="Normal"/>
-    <w:next w:val="Normal"/>
+    <w:basedOn w:val="Standard"/>
+    <w:next w:val="Standard"/>
     <w:autoRedefine/>
     <w:uiPriority w:val="39"/>
     <w:unhideWhenUsed/>
@@ -10783,10 +10886,10 @@
       <w:ind w:left="220"/>
     </w:pPr>
   </w:style>
-  <w:style w:type="paragraph" w:styleId="TOC1">
+  <w:style w:type="paragraph" w:styleId="Verzeichnis1">
     <w:name w:val="toc 1"/>
-    <w:basedOn w:val="Normal"/>
-    <w:next w:val="Normal"/>
+    <w:basedOn w:val="Standard"/>
+    <w:next w:val="Standard"/>
     <w:autoRedefine/>
     <w:uiPriority w:val="39"/>
     <w:unhideWhenUsed/>
@@ -10795,10 +10898,10 @@
       <w:spacing w:after="100"/>
     </w:pPr>
   </w:style>
-  <w:style w:type="paragraph" w:styleId="TOC3">
+  <w:style w:type="paragraph" w:styleId="Verzeichnis3">
     <w:name w:val="toc 3"/>
-    <w:basedOn w:val="Normal"/>
-    <w:next w:val="Normal"/>
+    <w:basedOn w:val="Standard"/>
+    <w:next w:val="Standard"/>
     <w:autoRedefine/>
     <w:uiPriority w:val="39"/>
     <w:unhideWhenUsed/>

</xml_diff>